<commit_message>
Refactor app to Flask web interface with AI tool selection
Replaces CLI logic with a Flask web app, adds REST API endpoints for chat, image upload, and processing. Implements semantic tool suggestion using SentenceTransformer, updates image transformation functions, and introduces a new HTML frontend. Removes setup_guide.md and legacy CLI code.
</commit_message>
<xml_diff>
--- a/Application - Project - Details.docx
+++ b/Application - Project - Details.docx
@@ -515,7 +515,7 @@
         <w:pStyle w:val="ListBullet"/>
       </w:pPr>
       <w:r>
-        <w:t>To implement intelligent tool suggestion using natural language processing techniques (TF-IDF and cosine similarity) based on user descriptions.</w:t>
+        <w:t>AI-Powered Intent Recognition: Implement state-of-the-art semantic understanding using sentence transformers to accurately match user descriptions with appropriate image effects.​</w:t>
       </w:r>
     </w:p>
     <w:p>
@@ -539,7 +539,17 @@
         <w:pStyle w:val="ListBullet"/>
       </w:pPr>
       <w:r>
-        <w:t>General Users: Individuals interested in experimenting with image effects for creative or fun purposes, such as hobbyists or students.</w:t>
+        <w:rPr>
+          <w:b/>
+          <w:bCs/>
+        </w:rPr>
+        <w:t>General Users</w:t>
+      </w:r>
+      <w:r>
+        <w:t xml:space="preserve"> -</w:t>
+      </w:r>
+      <w:r>
+        <w:t xml:space="preserve"> Individuals interested in experimenting with image effects for creative or fun purposes, such as hobbyists or students.</w:t>
       </w:r>
     </w:p>
     <w:p>
@@ -547,8 +557,149 @@
         <w:pStyle w:val="ListBullet"/>
       </w:pPr>
       <w:r>
-        <w:t>Design Enthusiasts: Users who want quick transformations like sepia, sketches, or pixelation without complex software like Photoshop.</w:t>
+        <w:rPr>
+          <w:b/>
+          <w:bCs/>
+        </w:rPr>
+        <w:t>Design Enthusiasts</w:t>
       </w:r>
+      <w:r>
+        <w:rPr>
+          <w:b/>
+          <w:bCs/>
+        </w:rPr>
+        <w:t xml:space="preserve"> and</w:t>
+      </w:r>
+      <w:r>
+        <w:t xml:space="preserve"> </w:t>
+      </w:r>
+      <w:r>
+        <w:rPr>
+          <w:b/>
+          <w:bCs/>
+          <w:lang w:val="en-IN" w:eastAsia="en-IN"/>
+        </w:rPr>
+        <w:t>Digital Artists</w:t>
+      </w:r>
+      <w:r>
+        <w:t xml:space="preserve"> - </w:t>
+      </w:r>
+      <w:r>
+        <w:t>Users who want quick transformations like sepia, sketches, or pixelation without complex software like Photoshop.</w:t>
+      </w:r>
+    </w:p>
+    <w:p>
+      <w:pPr>
+        <w:pStyle w:val="ListBullet"/>
+        <w:rPr>
+          <w:lang w:val="en-IN" w:eastAsia="en-IN"/>
+        </w:rPr>
+      </w:pPr>
+      <w:r>
+        <w:rPr>
+          <w:b/>
+          <w:bCs/>
+          <w:lang w:val="en-IN" w:eastAsia="en-IN"/>
+        </w:rPr>
+        <w:t>Content Creators</w:t>
+      </w:r>
+      <w:r>
+        <w:rPr>
+          <w:lang w:val="en-IN" w:eastAsia="en-IN"/>
+        </w:rPr>
+        <w:t xml:space="preserve"> - </w:t>
+      </w:r>
+      <w:r>
+        <w:rPr>
+          <w:lang w:val="en-IN" w:eastAsia="en-IN"/>
+        </w:rPr>
+        <w:t>Social media influencers, bloggers, and digital artists seeking quick aesthetic transformations for their visual content with minimal friction.</w:t>
+      </w:r>
+    </w:p>
+    <w:p>
+      <w:pPr>
+        <w:pStyle w:val="ListBullet"/>
+        <w:rPr>
+          <w:lang w:val="en-IN" w:eastAsia="en-IN"/>
+        </w:rPr>
+      </w:pPr>
+      <w:r>
+        <w:rPr>
+          <w:b/>
+          <w:bCs/>
+          <w:lang w:val="en-IN" w:eastAsia="en-IN"/>
+        </w:rPr>
+        <w:t>Students and Educators</w:t>
+      </w:r>
+      <w:r>
+        <w:rPr>
+          <w:lang w:val="en-IN" w:eastAsia="en-IN"/>
+        </w:rPr>
+        <w:t xml:space="preserve"> - </w:t>
+      </w:r>
+      <w:r>
+        <w:rPr>
+          <w:lang w:val="en-IN" w:eastAsia="en-IN"/>
+        </w:rPr>
+        <w:t>Academic users exploring image processing concepts through hands-on experimentation with various filters and effects.</w:t>
+      </w:r>
+    </w:p>
+    <w:p>
+      <w:pPr>
+        <w:pStyle w:val="ListBullet"/>
+        <w:rPr>
+          <w:lang w:val="en-IN" w:eastAsia="en-IN"/>
+        </w:rPr>
+      </w:pPr>
+      <w:r>
+        <w:rPr>
+          <w:b/>
+          <w:bCs/>
+          <w:lang w:val="en-IN" w:eastAsia="en-IN"/>
+        </w:rPr>
+        <w:t>Hobbyists</w:t>
+      </w:r>
+      <w:r>
+        <w:rPr>
+          <w:lang w:val="en-IN" w:eastAsia="en-IN"/>
+        </w:rPr>
+        <w:t xml:space="preserve"> - </w:t>
+      </w:r>
+      <w:r>
+        <w:rPr>
+          <w:lang w:val="en-IN" w:eastAsia="en-IN"/>
+        </w:rPr>
+        <w:t>Photography enthusiasts experimenting with artistic transformations and retro aesthetics for personal projects.</w:t>
+      </w:r>
+    </w:p>
+    <w:p>
+      <w:pPr>
+        <w:pStyle w:val="ListBullet"/>
+        <w:numPr>
+          <w:ilvl w:val="0"/>
+          <w:numId w:val="0"/>
+        </w:numPr>
+      </w:pPr>
+    </w:p>
+    <w:p>
+      <w:pPr>
+        <w:pStyle w:val="Heading2"/>
+      </w:pPr>
+    </w:p>
+    <w:p>
+      <w:pPr>
+        <w:pStyle w:val="Heading2"/>
+      </w:pPr>
+    </w:p>
+    <w:p>
+      <w:pPr>
+        <w:pStyle w:val="Heading2"/>
+      </w:pPr>
+    </w:p>
+    <w:p>
+      <w:pPr>
+        <w:pStyle w:val="Heading2"/>
+      </w:pPr>
     </w:p>
     <w:p>
       <w:pPr>
@@ -629,7 +780,6 @@
         <w:ind w:left="720"/>
       </w:pPr>
       <w:r>
-        <w:lastRenderedPageBreak/>
         <w:t xml:space="preserve">  Aesthetic Blur: Applies Gaussian blur for a soft, dreamy effect.</w:t>
       </w:r>
     </w:p>
@@ -12424,6 +12574,20 @@
       <w:rFonts w:ascii="Calibri" w:eastAsia="Calibri" w:hAnsi="Calibri" w:cs="Calibri"/>
     </w:rPr>
   </w:style>
+  <w:style w:type="paragraph" w:customStyle="1" w:styleId="my-2">
+    <w:name w:val="my-2"/>
+    <w:basedOn w:val="Normal"/>
+    <w:rsid w:val="0085326A"/>
+    <w:pPr>
+      <w:spacing w:before="100" w:beforeAutospacing="1" w:after="100" w:afterAutospacing="1" w:line="240" w:lineRule="auto"/>
+    </w:pPr>
+    <w:rPr>
+      <w:rFonts w:ascii="Times New Roman" w:eastAsia="Times New Roman" w:hAnsi="Times New Roman" w:cs="Times New Roman"/>
+      <w:sz w:val="24"/>
+      <w:szCs w:val="24"/>
+      <w:lang w:val="en-IN" w:eastAsia="en-IN"/>
+    </w:rPr>
+  </w:style>
 </w:styles>
 </file>
 

</xml_diff>